<commit_message>
fix: Update payment display to show prices in MAD instead of USD
</commit_message>
<xml_diff>
--- a/Cahier des Charges/Cahier des Charges.docx
+++ b/Cahier des Charges/Cahier des Charges.docx
@@ -11,7 +11,7 @@
         <w:drawing>
           <wp:inline>
             <wp:extent cx="5734050" cy="1720215"/>
-            <wp:docPr id="0" name="Drawing 0" descr="16cf5cc1b-db29-4302-beea-51c1bd516996.png"/>
+            <wp:docPr id="0" name="Drawing 0" descr="1f432b3ab-ac7a-4100-86be-db2955e81cb8.png"/>
             <wp:cNvGraphicFramePr>
               <a:graphicFrameLocks noChangeAspect="true"/>
             </wp:cNvGraphicFramePr>
@@ -19,7 +19,7 @@
               <a:graphicData uri="http://schemas.openxmlformats.org/drawingml/2006/picture">
                 <pic:pic xmlns:pic="http://schemas.openxmlformats.org/drawingml/2006/picture">
                   <pic:nvPicPr>
-                    <pic:cNvPr id="0" name="Picture 0" descr="16cf5cc1b-db29-4302-beea-51c1bd516996.png"/>
+                    <pic:cNvPr id="0" name="Picture 0" descr="1f432b3ab-ac7a-4100-86be-db2955e81cb8.png"/>
                     <pic:cNvPicPr>
                       <a:picLocks noChangeAspect="true"/>
                     </pic:cNvPicPr>
@@ -116,7 +116,7 @@
           <w:sz w:val="24"/>
           <w:szCs w:val="24"/>
         </w:rPr>
-        <w:t xml:space="preserve">De nombreuses personnes disposent de vêtements qu'elles ne portent plus et qui pourraient encore être utiles à d'autres. Parallèlement, certaines personnes disposent d'un budget limité et ne peuvent pas toujours se permettre d'acheter des vêtements neufs. Cette situation met en avant la nécessité de créer une plateforme web facilitant l'achat et la vente de vêtements d'occasion. Ce site permettrait à ceux qui souhaitent se débarrasser de leurs anciens vêtements de gagner de l'argent tout en offrant aux acheteurs une alternative économique et écologique aux vêtements neufs.
+        <w:t xml:space="preserve">Dans un contexte où la fast fashion contribue à la pollution et au gaspillage, de nombreuses personnes possèdent des vêtements qu'elles n'utilisent plus mais qui sont encore en bon état. Parallèlement, d'autres cherchent des alternatives économiques et écologiques pour renouveler leur garde-robe. Il existe un besoin concret de créer une plateforme facilitant la vente et l'achat de vêtements d'occasion, permettant ainsi une économie circulaire dans le domaine de la mode.
 </w:t>
       </w:r>
     </w:p>
@@ -152,7 +152,7 @@
           <w:sz w:val="24"/>
           <w:szCs w:val="24"/>
         </w:rPr>
-        <w:t xml:space="preserve">Le projet vise à développer une plateforme web permettant aux utilisateurs de vendre et acheter des vêtements d'occasion. Chaque utilisateur peut publier des articles à vendre, rechercher des articles en fonction de diverses catégories et interagir avec d'autres utilisateurs via des abonnements, des likes, des commentaires, et des notifications.
+        <w:t xml:space="preserve">EcoVestaire est une plateforme web de vente et d'achat de vêtements d'occasion qui vise à révolutionner la mode seconde main. Elle permet aux utilisateurs de publier leurs articles, d'acheter ceux des autres, et d'interagir socialement via un système d'abonnements, de likes et de commentaires.
 </w:t>
       </w:r>
     </w:p>
@@ -191,7 +191,7 @@
           <w:sz w:val="24"/>
           <w:szCs w:val="24"/>
         </w:rPr>
-        <w:t xml:space="preserve">Créer une interface conviviale pour trois types d'utilisateurs : utilisateur, administrateur et visiteur.
+        <w:t xml:space="preserve">Créer une interface intuitive pour trois types d'utilisateurs : visiteur, utilisateur enregistré et administrateur.
 </w:t>
       </w:r>
     </w:p>
@@ -211,7 +211,7 @@
           <w:sz w:val="24"/>
           <w:szCs w:val="24"/>
         </w:rPr>
-        <w:t xml:space="preserve">Permettre aux utilisateurs de publier, acheter, vendre, liker, commenter et gérer leur profil.
+        <w:t xml:space="preserve">Faciliter la publication, la recherche et l'achat de vêtements d'occasion.
 </w:t>
       </w:r>
     </w:p>
@@ -231,7 +231,47 @@
           <w:sz w:val="24"/>
           <w:szCs w:val="24"/>
         </w:rPr>
-        <w:t xml:space="preserve">Fournir aux administrateurs un tableau de bord avec des statistiques détaillées et des outils de gestion des utilisateurs et articles.
+        <w:t xml:space="preserve">Intégrer des fonctionnalités sociales pour créer une communauté d'utilisateurs.
+</w:t>
+      </w:r>
+    </w:p>
+    <w:p>
+      <w:pPr>
+        <w:numPr>
+          <w:ilvl w:val="0"/>
+          <w:numId w:val="1"/>
+        </w:numPr>
+        <w:spacing w:after="0" w:before="0" w:line="336" w:lineRule="auto"/>
+        <w:jc w:val="start"/>
+      </w:pPr>
+      <w:r>
+        <w:rPr>
+          <w:rFonts w:ascii="Open Sans" w:hAnsi="Open Sans" w:cs="Open Sans" w:eastAsia="Open Sans"/>
+          <w:color w:val="000000"/>
+          <w:sz w:val="24"/>
+          <w:szCs w:val="24"/>
+        </w:rPr>
+        <w:t xml:space="preserve">Proposer un système de paiement sécurisé via Stripe.
+</w:t>
+      </w:r>
+    </w:p>
+    <w:p>
+      <w:pPr>
+        <w:numPr>
+          <w:ilvl w:val="0"/>
+          <w:numId w:val="1"/>
+        </w:numPr>
+        <w:spacing w:after="0" w:before="0" w:line="336" w:lineRule="auto"/>
+        <w:jc w:val="start"/>
+      </w:pPr>
+      <w:r>
+        <w:rPr>
+          <w:rFonts w:ascii="Open Sans" w:hAnsi="Open Sans" w:cs="Open Sans" w:eastAsia="Open Sans"/>
+          <w:color w:val="000000"/>
+          <w:sz w:val="24"/>
+          <w:szCs w:val="24"/>
+        </w:rPr>
+        <w:t xml:space="preserve">Fournir aux administrateurs des outils de gestion et d'analyse complets.
 </w:t>
       </w:r>
     </w:p>
@@ -248,6 +288,17 @@
           <w:sz w:val="24"/>
           <w:szCs w:val="24"/>
         </w:rPr>
+        <w:t xml:space="preserve"> +</w:t>
+        <w:br/>
+      </w:r>
+      <w:r>
+        <w:rPr>
+          <w:rFonts w:ascii="Open Sans" w:hAnsi="Open Sans" w:cs="Open Sans" w:eastAsia="Open Sans"/>
+          <w:color w:val="000000"/>
+          <w:sz w:val="24"/>
+          <w:szCs w:val="24"/>
+        </w:rPr>
         <w:t xml:space="preserve">
 </w:t>
       </w:r>
@@ -308,7 +359,7 @@
           <w:sz w:val="24"/>
           <w:szCs w:val="24"/>
         </w:rPr>
-        <w:t xml:space="preserve">Utilisateur :
+        <w:t xml:space="preserve">Utilisateur enregistré :
 </w:t>
       </w:r>
     </w:p>
@@ -328,7 +379,7 @@
           <w:sz w:val="24"/>
           <w:szCs w:val="24"/>
         </w:rPr>
-        <w:t xml:space="preserve">Publier des articles à vendre.
+        <w:t xml:space="preserve">Publier, modifier et supprimer des articles à vendre.
 </w:t>
       </w:r>
     </w:p>
@@ -348,7 +399,7 @@
           <w:sz w:val="24"/>
           <w:szCs w:val="24"/>
         </w:rPr>
-        <w:t xml:space="preserve">Ajouter des articles au favoris, effectuer des achats .
+        <w:t xml:space="preserve">Effectuer des achats sécurisés via Stripe .
 </w:t>
       </w:r>
     </w:p>
@@ -368,7 +419,7 @@
           <w:sz w:val="24"/>
           <w:szCs w:val="24"/>
         </w:rPr>
-        <w:t xml:space="preserve">Gérer son profil (nom, articles publiés, abonnés, suivis, etc.).
+        <w:t xml:space="preserve">Ajouter des articles aux favoris.
 </w:t>
       </w:r>
     </w:p>
@@ -388,7 +439,7 @@
           <w:sz w:val="24"/>
           <w:szCs w:val="24"/>
         </w:rPr>
-        <w:t xml:space="preserve">Liker et commenter les articles.
+        <w:t xml:space="preserve">Commenter les articles.
 </w:t>
       </w:r>
     </w:p>
@@ -408,7 +459,7 @@
           <w:sz w:val="24"/>
           <w:szCs w:val="24"/>
         </w:rPr>
-        <w:t xml:space="preserve">Rechercher d'autres utilisateurs, s'abonner à eux et interagir avec leurs profils.
+        <w:t xml:space="preserve">Suivre d'autres utilisateurs et être notifié de leurs activités.
 </w:t>
       </w:r>
     </w:p>
@@ -428,29 +479,7 @@
           <w:sz w:val="24"/>
           <w:szCs w:val="24"/>
         </w:rPr>
-        <w:t xml:space="preserve">Recevoir des notifications de la part des propriétaires d'articles pour accepter ou refuser une vente.
-</w:t>
-      </w:r>
-    </w:p>
-    <w:p>
-      <w:pPr>
-        <w:numPr>
-          <w:ilvl w:val="0"/>
-          <w:numId w:val="2"/>
-        </w:numPr>
-        <w:spacing w:after="0" w:before="0" w:line="336" w:lineRule="auto"/>
-        <w:jc w:val="start"/>
-      </w:pPr>
-      <w:r>
-        <w:rPr>
-          <w:rFonts w:ascii="Open Sans Bold" w:hAnsi="Open Sans Bold" w:cs="Open Sans Bold" w:eastAsia="Open Sans Bold"/>
-          <w:b/>
-          <w:bCs/>
-          <w:color w:val="000000"/>
-          <w:sz w:val="24"/>
-          <w:szCs w:val="24"/>
-        </w:rPr>
-        <w:t xml:space="preserve">Visiteur :
+        <w:t xml:space="preserve">Gérer son profil (informations personnelles, articles publiés, etc.).
 </w:t>
       </w:r>
     </w:p>
@@ -470,7 +499,7 @@
           <w:sz w:val="24"/>
           <w:szCs w:val="24"/>
         </w:rPr>
-        <w:t xml:space="preserve">Voir les articles publiés par les utilisateurs.
+        <w:t xml:space="preserve">Consulter l'historique de ses achats et ventes.
 </w:t>
       </w:r>
     </w:p>
@@ -490,7 +519,29 @@
           <w:sz w:val="24"/>
           <w:szCs w:val="24"/>
         </w:rPr>
-        <w:t xml:space="preserve">Filtrer les articles par catégorie.
+        <w:t xml:space="preserve">Recevoir des notifications pour les achats de ses articles.
+</w:t>
+      </w:r>
+    </w:p>
+    <w:p>
+      <w:pPr>
+        <w:numPr>
+          <w:ilvl w:val="0"/>
+          <w:numId w:val="2"/>
+        </w:numPr>
+        <w:spacing w:after="0" w:before="0" w:line="336" w:lineRule="auto"/>
+        <w:jc w:val="start"/>
+      </w:pPr>
+      <w:r>
+        <w:rPr>
+          <w:rFonts w:ascii="Open Sans Bold" w:hAnsi="Open Sans Bold" w:cs="Open Sans Bold" w:eastAsia="Open Sans Bold"/>
+          <w:b/>
+          <w:bCs/>
+          <w:color w:val="000000"/>
+          <w:sz w:val="24"/>
+          <w:szCs w:val="24"/>
+        </w:rPr>
+        <w:t xml:space="preserve">Visiteur :
 </w:t>
       </w:r>
     </w:p>
@@ -510,7 +561,7 @@
           <w:sz w:val="24"/>
           <w:szCs w:val="24"/>
         </w:rPr>
-        <w:t xml:space="preserve">Rechercher des articles par mot-clé.
+        <w:t xml:space="preserve">Parcourir les articles disponibles.
 </w:t>
       </w:r>
     </w:p>
@@ -530,29 +581,7 @@
           <w:sz w:val="24"/>
           <w:szCs w:val="24"/>
         </w:rPr>
-        <w:t xml:space="preserve">Consulter les profils des utilisateurs, mais ne peut interagir qu’après inscription.
-</w:t>
-      </w:r>
-    </w:p>
-    <w:p>
-      <w:pPr>
-        <w:numPr>
-          <w:ilvl w:val="0"/>
-          <w:numId w:val="2"/>
-        </w:numPr>
-        <w:spacing w:after="0" w:before="0" w:line="336" w:lineRule="auto"/>
-        <w:jc w:val="start"/>
-      </w:pPr>
-      <w:r>
-        <w:rPr>
-          <w:rFonts w:ascii="Open Sans Bold" w:hAnsi="Open Sans Bold" w:cs="Open Sans Bold" w:eastAsia="Open Sans Bold"/>
-          <w:b/>
-          <w:bCs/>
-          <w:color w:val="000000"/>
-          <w:sz w:val="24"/>
-          <w:szCs w:val="24"/>
-        </w:rPr>
-        <w:t xml:space="preserve">Administrateur :
+        <w:t xml:space="preserve">Filtrer les articles par catégorie.
 </w:t>
       </w:r>
     </w:p>
@@ -572,7 +601,7 @@
           <w:sz w:val="24"/>
           <w:szCs w:val="24"/>
         </w:rPr>
-        <w:t xml:space="preserve">Accéder à un tableau de bord avec des statistiques : nombre d’utilisateurs, articles, catégories.
+        <w:t xml:space="preserve">Rechercher des articles par mot-clé.
 </w:t>
       </w:r>
     </w:p>
@@ -592,7 +621,7 @@
           <w:sz w:val="24"/>
           <w:szCs w:val="24"/>
         </w:rPr>
-        <w:t xml:space="preserve">Gérer les utilisateurs (suppression,suspension,activation).
+        <w:t xml:space="preserve">Consulter les profils des utilisateurs.
 </w:t>
       </w:r>
     </w:p>
@@ -612,7 +641,29 @@
           <w:sz w:val="24"/>
           <w:szCs w:val="24"/>
         </w:rPr>
-        <w:t xml:space="preserve">Ajouter, modifier ou supprimer des catégories d'articles.
+        <w:t xml:space="preserve">S'inscrire pour accéder à toutes les fonctionnalités.
+</w:t>
+      </w:r>
+    </w:p>
+    <w:p>
+      <w:pPr>
+        <w:numPr>
+          <w:ilvl w:val="0"/>
+          <w:numId w:val="2"/>
+        </w:numPr>
+        <w:spacing w:after="0" w:before="0" w:line="336" w:lineRule="auto"/>
+        <w:jc w:val="start"/>
+      </w:pPr>
+      <w:r>
+        <w:rPr>
+          <w:rFonts w:ascii="Open Sans Bold" w:hAnsi="Open Sans Bold" w:cs="Open Sans Bold" w:eastAsia="Open Sans Bold"/>
+          <w:b/>
+          <w:bCs/>
+          <w:color w:val="000000"/>
+          <w:sz w:val="24"/>
+          <w:szCs w:val="24"/>
+        </w:rPr>
+        <w:t xml:space="preserve">Administrateur :
 </w:t>
       </w:r>
     </w:p>
@@ -632,7 +683,107 @@
           <w:sz w:val="24"/>
           <w:szCs w:val="24"/>
         </w:rPr>
-        <w:t xml:space="preserve">Voir et supprimer les articles et commentaires.
+        <w:t xml:space="preserve">Accéder à un tableau de bord avec statistiques détaillées.
+</w:t>
+      </w:r>
+    </w:p>
+    <w:p>
+      <w:pPr>
+        <w:numPr>
+          <w:ilvl w:val="1"/>
+          <w:numId w:val="2"/>
+        </w:numPr>
+        <w:spacing w:after="0" w:before="0" w:line="336" w:lineRule="auto"/>
+        <w:jc w:val="start"/>
+      </w:pPr>
+      <w:r>
+        <w:rPr>
+          <w:rFonts w:ascii="Open Sans" w:hAnsi="Open Sans" w:cs="Open Sans" w:eastAsia="Open Sans"/>
+          <w:color w:val="000000"/>
+          <w:sz w:val="24"/>
+          <w:szCs w:val="24"/>
+        </w:rPr>
+        <w:t xml:space="preserve">Gérer les utilisateurs (activer, suspendre, supprimer).
+</w:t>
+      </w:r>
+    </w:p>
+    <w:p>
+      <w:pPr>
+        <w:numPr>
+          <w:ilvl w:val="1"/>
+          <w:numId w:val="2"/>
+        </w:numPr>
+        <w:spacing w:after="0" w:before="0" w:line="336" w:lineRule="auto"/>
+        <w:jc w:val="start"/>
+      </w:pPr>
+      <w:r>
+        <w:rPr>
+          <w:rFonts w:ascii="Open Sans" w:hAnsi="Open Sans" w:cs="Open Sans" w:eastAsia="Open Sans"/>
+          <w:color w:val="000000"/>
+          <w:sz w:val="24"/>
+          <w:szCs w:val="24"/>
+        </w:rPr>
+        <w:t xml:space="preserve">Gérer les articles (visualiser, supprimer).
+</w:t>
+      </w:r>
+    </w:p>
+    <w:p>
+      <w:pPr>
+        <w:numPr>
+          <w:ilvl w:val="1"/>
+          <w:numId w:val="2"/>
+        </w:numPr>
+        <w:spacing w:after="0" w:before="0" w:line="336" w:lineRule="auto"/>
+        <w:jc w:val="start"/>
+      </w:pPr>
+      <w:r>
+        <w:rPr>
+          <w:rFonts w:ascii="Open Sans" w:hAnsi="Open Sans" w:cs="Open Sans" w:eastAsia="Open Sans"/>
+          <w:color w:val="000000"/>
+          <w:sz w:val="24"/>
+          <w:szCs w:val="24"/>
+        </w:rPr>
+        <w:t xml:space="preserve">Modérer les commentaires.
+</w:t>
+      </w:r>
+    </w:p>
+    <w:p>
+      <w:pPr>
+        <w:numPr>
+          <w:ilvl w:val="1"/>
+          <w:numId w:val="2"/>
+        </w:numPr>
+        <w:spacing w:after="0" w:before="0" w:line="336" w:lineRule="auto"/>
+        <w:jc w:val="start"/>
+      </w:pPr>
+      <w:r>
+        <w:rPr>
+          <w:rFonts w:ascii="Open Sans" w:hAnsi="Open Sans" w:cs="Open Sans" w:eastAsia="Open Sans"/>
+          <w:color w:val="000000"/>
+          <w:sz w:val="24"/>
+          <w:szCs w:val="24"/>
+        </w:rPr>
+        <w:t xml:space="preserve">Gérer les catégories d'articles
+</w:t>
+      </w:r>
+    </w:p>
+    <w:p>
+      <w:pPr>
+        <w:numPr>
+          <w:ilvl w:val="1"/>
+          <w:numId w:val="2"/>
+        </w:numPr>
+        <w:spacing w:after="0" w:before="0" w:line="336" w:lineRule="auto"/>
+        <w:jc w:val="start"/>
+      </w:pPr>
+      <w:r>
+        <w:rPr>
+          <w:rFonts w:ascii="Open Sans" w:hAnsi="Open Sans" w:cs="Open Sans" w:eastAsia="Open Sans"/>
+          <w:color w:val="000000"/>
+          <w:sz w:val="24"/>
+          <w:szCs w:val="24"/>
+        </w:rPr>
+        <w:t xml:space="preserve">Suivre les commandes et les transactions.
 </w:t>
       </w:r>
     </w:p>
@@ -707,7 +858,7 @@
           <w:sz w:val="24"/>
           <w:szCs w:val="24"/>
         </w:rPr>
-        <w:t xml:space="preserve">Inscription, connexion et gestion des profils.
+        <w:t xml:space="preserve">Inscription et connexion sécurisées.
 </w:t>
       </w:r>
     </w:p>
@@ -727,7 +878,7 @@
           <w:sz w:val="24"/>
           <w:szCs w:val="24"/>
         </w:rPr>
-        <w:t xml:space="preserve">Suivi des abonnements et abonnés.
+        <w:t xml:space="preserve">Gestion de profil (photo, description, informations personnelles).
 </w:t>
       </w:r>
     </w:p>
@@ -747,7 +898,27 @@
           <w:sz w:val="24"/>
           <w:szCs w:val="24"/>
         </w:rPr>
-        <w:t xml:space="preserve">Interaction via commentaires et likes.
+        <w:t xml:space="preserve">Système d'abonnements (suivre/être suivi).
+</w:t>
+      </w:r>
+    </w:p>
+    <w:p>
+      <w:pPr>
+        <w:numPr>
+          <w:ilvl w:val="0"/>
+          <w:numId w:val="3"/>
+        </w:numPr>
+        <w:spacing w:after="0" w:before="0" w:line="336" w:lineRule="auto"/>
+        <w:jc w:val="start"/>
+      </w:pPr>
+      <w:r>
+        <w:rPr>
+          <w:rFonts w:ascii="Open Sans" w:hAnsi="Open Sans" w:cs="Open Sans" w:eastAsia="Open Sans"/>
+          <w:color w:val="000000"/>
+          <w:sz w:val="24"/>
+          <w:szCs w:val="24"/>
+        </w:rPr>
+        <w:t xml:space="preserve">Notifications pour les interactions sociales.
 </w:t>
       </w:r>
     </w:p>
@@ -786,7 +957,7 @@
           <w:sz w:val="24"/>
           <w:szCs w:val="24"/>
         </w:rPr>
-        <w:t xml:space="preserve">Publication, mise à jour et suppression d’articles.
+        <w:t xml:space="preserve">Publication d'articles avec photos, description, prix et catégorie.
 </w:t>
       </w:r>
     </w:p>
@@ -806,7 +977,7 @@
           <w:sz w:val="24"/>
           <w:szCs w:val="24"/>
         </w:rPr>
-        <w:t xml:space="preserve">Gestion de favoris et suivi des achats.
+        <w:t xml:space="preserve">Système de mise en favoris.
 </w:t>
       </w:r>
     </w:p>
@@ -826,7 +997,7 @@
           <w:sz w:val="24"/>
           <w:szCs w:val="24"/>
         </w:rPr>
-        <w:t xml:space="preserve">Notification lors de l'acceptation ou du refus de l’achat.
+        <w:t xml:space="preserve">Commentaires sur les articles.
 </w:t>
       </w:r>
     </w:p>
@@ -846,7 +1017,7 @@
           <w:sz w:val="24"/>
           <w:szCs w:val="24"/>
         </w:rPr>
-        <w:t xml:space="preserve">Le propriétaire d'un article peut marquer un article comme "non disponible" après l'acceptation de l'achat.
+        <w:t xml:space="preserve">Suivi du statut des articles (disponible, vendu).
 </w:t>
       </w:r>
     </w:p>
@@ -865,7 +1036,7 @@
           <w:sz w:val="24"/>
           <w:szCs w:val="24"/>
         </w:rPr>
-        <w:t xml:space="preserve">3.4 Interface utilisateur
+        <w:t xml:space="preserve">3.3 Système de commandes
 </w:t>
       </w:r>
     </w:p>
@@ -885,7 +1056,16 @@
           <w:sz w:val="24"/>
           <w:szCs w:val="24"/>
         </w:rPr>
-        <w:t xml:space="preserve">Design intuitif, adapté aux utilisateurs mobiles et de bureau.
+        <w:t>Processus d'achat simplifié.</w:t>
+      </w:r>
+      <w:r>
+        <w:rPr>
+          <w:rFonts w:ascii="Open Sans" w:hAnsi="Open Sans" w:cs="Open Sans" w:eastAsia="Open Sans"/>
+          <w:color w:val="000000"/>
+          <w:sz w:val="24"/>
+          <w:szCs w:val="24"/>
+        </w:rPr>
+        <w:t xml:space="preserve">
 </w:t>
       </w:r>
     </w:p>
@@ -905,7 +1085,74 @@
           <w:sz w:val="24"/>
           <w:szCs w:val="24"/>
         </w:rPr>
-        <w:t xml:space="preserve">Facilité de navigation entre les profils, les articles, et les catégories.
+        <w:t>Paiement sécurisé via Stripe.</w:t>
+      </w:r>
+      <w:r>
+        <w:rPr>
+          <w:rFonts w:ascii="Open Sans" w:hAnsi="Open Sans" w:cs="Open Sans" w:eastAsia="Open Sans"/>
+          <w:color w:val="000000"/>
+          <w:sz w:val="24"/>
+          <w:szCs w:val="24"/>
+        </w:rPr>
+        <w:t xml:space="preserve">
+</w:t>
+      </w:r>
+    </w:p>
+    <w:p>
+      <w:pPr>
+        <w:numPr>
+          <w:ilvl w:val="0"/>
+          <w:numId w:val="5"/>
+        </w:numPr>
+        <w:spacing w:after="0" w:before="0" w:line="336" w:lineRule="auto"/>
+        <w:jc w:val="start"/>
+      </w:pPr>
+      <w:r>
+        <w:rPr>
+          <w:rFonts w:ascii="Open Sans" w:hAnsi="Open Sans" w:cs="Open Sans" w:eastAsia="Open Sans"/>
+          <w:color w:val="000000"/>
+          <w:sz w:val="24"/>
+          <w:szCs w:val="24"/>
+        </w:rPr>
+        <w:t>Notification au vendeur pour acceptation/refus de la vente.</w:t>
+      </w:r>
+      <w:r>
+        <w:rPr>
+          <w:rFonts w:ascii="Open Sans" w:hAnsi="Open Sans" w:cs="Open Sans" w:eastAsia="Open Sans"/>
+          <w:color w:val="000000"/>
+          <w:sz w:val="24"/>
+          <w:szCs w:val="24"/>
+        </w:rPr>
+        <w:t xml:space="preserve">
+</w:t>
+      </w:r>
+    </w:p>
+    <w:p>
+      <w:pPr>
+        <w:numPr>
+          <w:ilvl w:val="0"/>
+          <w:numId w:val="5"/>
+        </w:numPr>
+        <w:spacing w:after="0" w:before="0" w:line="336" w:lineRule="auto"/>
+        <w:jc w:val="start"/>
+      </w:pPr>
+      <w:r>
+        <w:rPr>
+          <w:rFonts w:ascii="Open Sans" w:hAnsi="Open Sans" w:cs="Open Sans" w:eastAsia="Open Sans"/>
+          <w:color w:val="000000"/>
+          <w:sz w:val="24"/>
+          <w:szCs w:val="24"/>
+        </w:rPr>
+        <w:t>Historique des achats et ventes.</w:t>
+      </w:r>
+      <w:r>
+        <w:rPr>
+          <w:rFonts w:ascii="Open Sans" w:hAnsi="Open Sans" w:cs="Open Sans" w:eastAsia="Open Sans"/>
+          <w:color w:val="000000"/>
+          <w:sz w:val="24"/>
+          <w:szCs w:val="24"/>
+        </w:rPr>
+        <w:t xml:space="preserve">
 </w:t>
       </w:r>
     </w:p>
@@ -924,7 +1171,7 @@
           <w:sz w:val="24"/>
           <w:szCs w:val="24"/>
         </w:rPr>
-        <w:t xml:space="preserve">3.5 Fonctionnalités de recherche
+        <w:t xml:space="preserve">3.4 Interface utilisateur
 </w:t>
       </w:r>
     </w:p>
@@ -944,7 +1191,7 @@
           <w:sz w:val="24"/>
           <w:szCs w:val="24"/>
         </w:rPr>
-        <w:t xml:space="preserve">Recherche d'articles par mot-clé.
+        <w:t xml:space="preserve">Design responsive adapté aux appareils mobiles et desktop.
 </w:t>
       </w:r>
     </w:p>
@@ -964,7 +1211,47 @@
           <w:sz w:val="24"/>
           <w:szCs w:val="24"/>
         </w:rPr>
-        <w:t xml:space="preserve">Filtrage des articles par catégorie.
+        <w:t xml:space="preserve">Navigation intuitive entre profils, articles et catégories.
+</w:t>
+      </w:r>
+    </w:p>
+    <w:p>
+      <w:pPr>
+        <w:numPr>
+          <w:ilvl w:val="0"/>
+          <w:numId w:val="6"/>
+        </w:numPr>
+        <w:spacing w:after="0" w:before="0" w:line="336" w:lineRule="auto"/>
+        <w:jc w:val="start"/>
+      </w:pPr>
+      <w:r>
+        <w:rPr>
+          <w:rFonts w:ascii="Open Sans" w:hAnsi="Open Sans" w:cs="Open Sans" w:eastAsia="Open Sans"/>
+          <w:color w:val="000000"/>
+          <w:sz w:val="24"/>
+          <w:szCs w:val="24"/>
+        </w:rPr>
+        <w:t xml:space="preserve">Affichage des articles par tendance ou par catégorie.
+</w:t>
+      </w:r>
+    </w:p>
+    <w:p>
+      <w:pPr>
+        <w:numPr>
+          <w:ilvl w:val="0"/>
+          <w:numId w:val="6"/>
+        </w:numPr>
+        <w:spacing w:after="0" w:before="0" w:line="336" w:lineRule="auto"/>
+        <w:jc w:val="start"/>
+      </w:pPr>
+      <w:r>
+        <w:rPr>
+          <w:rFonts w:ascii="Open Sans" w:hAnsi="Open Sans" w:cs="Open Sans" w:eastAsia="Open Sans"/>
+          <w:color w:val="000000"/>
+          <w:sz w:val="24"/>
+          <w:szCs w:val="24"/>
+        </w:rPr>
+        <w:t xml:space="preserve">Système de recherche avancée.
 </w:t>
       </w:r>
     </w:p>
@@ -976,12 +1263,116 @@
       </w:pPr>
       <w:r>
         <w:rPr>
-          <w:rFonts w:ascii="Open Sans" w:hAnsi="Open Sans" w:cs="Open Sans" w:eastAsia="Open Sans"/>
+          <w:rFonts w:ascii="Open Sans Bold" w:hAnsi="Open Sans Bold" w:cs="Open Sans Bold" w:eastAsia="Open Sans Bold"/>
+          <w:b/>
+          <w:bCs/>
+          <w:color w:val="000000"/>
+          <w:sz w:val="24"/>
+          <w:szCs w:val="24"/>
+        </w:rPr>
+        <w:t xml:space="preserve">3.5 </w:t>
+      </w:r>
+      <w:r>
+        <w:rPr>
+          <w:rFonts w:ascii="Open Sans Bold" w:hAnsi="Open Sans Bold" w:cs="Open Sans Bold" w:eastAsia="Open Sans Bold"/>
+          <w:b/>
+          <w:bCs/>
+          <w:color w:val="000000"/>
+          <w:sz w:val="24"/>
+          <w:szCs w:val="24"/>
+        </w:rPr>
+        <w:t>Administration</w:t>
+      </w:r>
+      <w:r>
+        <w:rPr>
+          <w:rFonts w:ascii="Open Sans Bold" w:hAnsi="Open Sans Bold" w:cs="Open Sans Bold" w:eastAsia="Open Sans Bold"/>
+          <w:b/>
+          <w:bCs/>
           <w:color w:val="000000"/>
           <w:sz w:val="24"/>
           <w:szCs w:val="24"/>
         </w:rPr>
         <w:t xml:space="preserve">
+</w:t>
+      </w:r>
+    </w:p>
+    <w:p>
+      <w:pPr>
+        <w:numPr>
+          <w:ilvl w:val="0"/>
+          <w:numId w:val="7"/>
+        </w:numPr>
+        <w:spacing w:after="0" w:before="0" w:line="336" w:lineRule="auto"/>
+        <w:jc w:val="start"/>
+      </w:pPr>
+      <w:r>
+        <w:rPr>
+          <w:rFonts w:ascii="Open Sans" w:hAnsi="Open Sans" w:cs="Open Sans" w:eastAsia="Open Sans"/>
+          <w:color w:val="000000"/>
+          <w:sz w:val="24"/>
+          <w:szCs w:val="24"/>
+        </w:rPr>
+        <w:t xml:space="preserve">Tableau de bord avec statistiques en temps réel.
+</w:t>
+      </w:r>
+    </w:p>
+    <w:p>
+      <w:pPr>
+        <w:numPr>
+          <w:ilvl w:val="0"/>
+          <w:numId w:val="7"/>
+        </w:numPr>
+        <w:spacing w:after="0" w:before="0" w:line="336" w:lineRule="auto"/>
+        <w:jc w:val="start"/>
+      </w:pPr>
+      <w:r>
+        <w:rPr>
+          <w:rFonts w:ascii="Open Sans" w:hAnsi="Open Sans" w:cs="Open Sans" w:eastAsia="Open Sans"/>
+          <w:color w:val="000000"/>
+          <w:sz w:val="24"/>
+          <w:szCs w:val="24"/>
+        </w:rPr>
+        <w:t xml:space="preserve">Gestion complète des utilisateurs, articles et commentaires.
+</w:t>
+      </w:r>
+    </w:p>
+    <w:p>
+      <w:pPr>
+        <w:numPr>
+          <w:ilvl w:val="0"/>
+          <w:numId w:val="7"/>
+        </w:numPr>
+        <w:spacing w:after="0" w:before="0" w:line="336" w:lineRule="auto"/>
+        <w:jc w:val="start"/>
+      </w:pPr>
+      <w:r>
+        <w:rPr>
+          <w:rFonts w:ascii="Open Sans" w:hAnsi="Open Sans" w:cs="Open Sans" w:eastAsia="Open Sans"/>
+          <w:color w:val="000000"/>
+          <w:sz w:val="24"/>
+          <w:szCs w:val="24"/>
+        </w:rPr>
+        <w:t xml:space="preserve">Suivi des transactions et des commandes.
+</w:t>
+      </w:r>
+    </w:p>
+    <w:p>
+      <w:pPr>
+        <w:numPr>
+          <w:ilvl w:val="0"/>
+          <w:numId w:val="7"/>
+        </w:numPr>
+        <w:spacing w:after="0" w:before="0" w:line="336" w:lineRule="auto"/>
+        <w:jc w:val="start"/>
+      </w:pPr>
+      <w:r>
+        <w:rPr>
+          <w:rFonts w:ascii="Open Sans" w:hAnsi="Open Sans" w:cs="Open Sans" w:eastAsia="Open Sans"/>
+          <w:color w:val="000000"/>
+          <w:sz w:val="24"/>
+          <w:szCs w:val="24"/>
+        </w:rPr>
+        <w:t xml:space="preserve">Gestion des catégories.
 </w:t>
       </w:r>
     </w:p>
@@ -993,6 +1384,23 @@
       </w:pPr>
       <w:r>
         <w:rPr>
+          <w:rFonts w:ascii="Open Sans" w:hAnsi="Open Sans" w:cs="Open Sans" w:eastAsia="Open Sans"/>
+          <w:color w:val="000000"/>
+          <w:sz w:val="24"/>
+          <w:szCs w:val="24"/>
+        </w:rPr>
+        <w:t xml:space="preserve">
+</w:t>
+      </w:r>
+    </w:p>
+    <w:p>
+      <w:pPr>
+        <w:spacing w:after="120" w:before="120" w:line="336" w:lineRule="auto"/>
+        <w:ind w:firstLine="0" w:start="0"/>
+        <w:jc w:val="start"/>
+      </w:pPr>
+      <w:r>
+        <w:rPr>
           <w:rFonts w:ascii="Open Sans Bold" w:hAnsi="Open Sans Bold" w:cs="Open Sans Bold" w:eastAsia="Open Sans Bold"/>
           <w:b/>
           <w:bCs/>
@@ -1056,7 +1464,7 @@
       <w:pPr>
         <w:numPr>
           <w:ilvl w:val="0"/>
-          <w:numId w:val="7"/>
+          <w:numId w:val="8"/>
         </w:numPr>
         <w:spacing w:after="0" w:before="0" w:line="336" w:lineRule="auto"/>
         <w:jc w:val="start"/>
@@ -1079,15 +1487,15 @@
           <w:sz w:val="24"/>
           <w:szCs w:val="24"/>
         </w:rPr>
-        <w:t xml:space="preserve"> : React.js
-</w:t>
-      </w:r>
-    </w:p>
-    <w:p>
-      <w:pPr>
-        <w:numPr>
-          <w:ilvl w:val="0"/>
-          <w:numId w:val="7"/>
+        <w:t xml:space="preserve"> : React 19, Tailwind CSS 4, Vite 6
+</w:t>
+      </w:r>
+    </w:p>
+    <w:p>
+      <w:pPr>
+        <w:numPr>
+          <w:ilvl w:val="0"/>
+          <w:numId w:val="8"/>
         </w:numPr>
         <w:spacing w:after="0" w:before="0" w:line="336" w:lineRule="auto"/>
         <w:jc w:val="start"/>
@@ -1110,38 +1518,69 @@
           <w:sz w:val="24"/>
           <w:szCs w:val="24"/>
         </w:rPr>
-        <w:t xml:space="preserve"> : Laravel, avec gestion de la base de données MySQL
-</w:t>
-      </w:r>
-    </w:p>
-    <w:p>
-      <w:pPr>
-        <w:numPr>
-          <w:ilvl w:val="0"/>
-          <w:numId w:val="7"/>
-        </w:numPr>
-        <w:spacing w:after="0" w:before="0" w:line="336" w:lineRule="auto"/>
-        <w:jc w:val="start"/>
-      </w:pPr>
-      <w:r>
-        <w:rPr>
-          <w:rFonts w:ascii="Open Sans Bold" w:hAnsi="Open Sans Bold" w:cs="Open Sans Bold" w:eastAsia="Open Sans Bold"/>
-          <w:b/>
-          <w:bCs/>
-          <w:color w:val="000000"/>
-          <w:sz w:val="24"/>
-          <w:szCs w:val="24"/>
-        </w:rPr>
-        <w:t>Base de données</w:t>
-      </w:r>
-      <w:r>
-        <w:rPr>
-          <w:rFonts w:ascii="Open Sans" w:hAnsi="Open Sans" w:cs="Open Sans" w:eastAsia="Open Sans"/>
-          <w:color w:val="000000"/>
-          <w:sz w:val="24"/>
-          <w:szCs w:val="24"/>
-        </w:rPr>
-        <w:t xml:space="preserve"> : Schéma comportant des tables pour les utilisateurs, les articles, les commentaires, les likes, les abonnements, etc.
+        <w:t xml:space="preserve"> : Laravel 12, PostgreSQL
+</w:t>
+      </w:r>
+    </w:p>
+    <w:p>
+      <w:pPr>
+        <w:numPr>
+          <w:ilvl w:val="0"/>
+          <w:numId w:val="8"/>
+        </w:numPr>
+        <w:spacing w:after="0" w:before="0" w:line="336" w:lineRule="auto"/>
+        <w:jc w:val="start"/>
+      </w:pPr>
+      <w:r>
+        <w:rPr>
+          <w:rFonts w:ascii="Open Sans Bold" w:hAnsi="Open Sans Bold" w:cs="Open Sans Bold" w:eastAsia="Open Sans Bold"/>
+          <w:b/>
+          <w:bCs/>
+          <w:color w:val="000000"/>
+          <w:sz w:val="24"/>
+          <w:szCs w:val="24"/>
+        </w:rPr>
+        <w:t>Paiement</w:t>
+      </w:r>
+      <w:r>
+        <w:rPr>
+          <w:rFonts w:ascii="Open Sans" w:hAnsi="Open Sans" w:cs="Open Sans" w:eastAsia="Open Sans"/>
+          <w:color w:val="000000"/>
+          <w:sz w:val="24"/>
+          <w:szCs w:val="24"/>
+        </w:rPr>
+        <w:t xml:space="preserve"> : Intégration Stripe
+</w:t>
+      </w:r>
+    </w:p>
+    <w:p>
+      <w:pPr>
+        <w:numPr>
+          <w:ilvl w:val="0"/>
+          <w:numId w:val="8"/>
+        </w:numPr>
+        <w:spacing w:after="0" w:before="0" w:line="336" w:lineRule="auto"/>
+        <w:jc w:val="start"/>
+      </w:pPr>
+      <w:r>
+        <w:rPr>
+          <w:rFonts w:ascii="Open Sans Bold" w:hAnsi="Open Sans Bold" w:cs="Open Sans Bold" w:eastAsia="Open Sans Bold"/>
+          <w:b/>
+          <w:bCs/>
+          <w:color w:val="000000"/>
+          <w:sz w:val="24"/>
+          <w:szCs w:val="24"/>
+        </w:rPr>
+        <w:t xml:space="preserve">Architecture : </w:t>
+      </w:r>
+      <w:r>
+        <w:rPr>
+          <w:rFonts w:ascii="Open Sans" w:hAnsi="Open Sans" w:cs="Open Sans" w:eastAsia="Open Sans"/>
+          <w:color w:val="000000"/>
+          <w:sz w:val="24"/>
+          <w:szCs w:val="24"/>
+        </w:rPr>
+        <w:t xml:space="preserve">API RESTful avec authentification via Sanctum
 </w:t>
       </w:r>
     </w:p>
@@ -1168,59 +1607,79 @@
       <w:pPr>
         <w:numPr>
           <w:ilvl w:val="0"/>
-          <w:numId w:val="8"/>
-        </w:numPr>
-        <w:spacing w:after="0" w:before="0" w:line="336" w:lineRule="auto"/>
-        <w:jc w:val="start"/>
-      </w:pPr>
-      <w:r>
-        <w:rPr>
-          <w:rFonts w:ascii="Open Sans" w:hAnsi="Open Sans" w:cs="Open Sans" w:eastAsia="Open Sans"/>
-          <w:color w:val="000000"/>
-          <w:sz w:val="24"/>
-          <w:szCs w:val="24"/>
-        </w:rPr>
-        <w:t xml:space="preserve">Validation des entrées utilisateurs pour éviter les failles de sécurité (XSS, SQL injection).
-</w:t>
-      </w:r>
-    </w:p>
-    <w:p>
-      <w:pPr>
-        <w:numPr>
-          <w:ilvl w:val="0"/>
-          <w:numId w:val="8"/>
-        </w:numPr>
-        <w:spacing w:after="0" w:before="0" w:line="336" w:lineRule="auto"/>
-        <w:jc w:val="start"/>
-      </w:pPr>
-      <w:r>
-        <w:rPr>
-          <w:rFonts w:ascii="Open Sans" w:hAnsi="Open Sans" w:cs="Open Sans" w:eastAsia="Open Sans"/>
-          <w:color w:val="000000"/>
-          <w:sz w:val="24"/>
-          <w:szCs w:val="24"/>
-        </w:rPr>
-        <w:t xml:space="preserve">Gestion des sessions pour sécuriser l'accès aux différentes fonctionnalités.
-</w:t>
-      </w:r>
-    </w:p>
-    <w:p>
-      <w:pPr>
-        <w:numPr>
-          <w:ilvl w:val="0"/>
-          <w:numId w:val="8"/>
-        </w:numPr>
-        <w:spacing w:after="0" w:before="0" w:line="336" w:lineRule="auto"/>
-        <w:jc w:val="start"/>
-      </w:pPr>
-      <w:r>
-        <w:rPr>
-          <w:rFonts w:ascii="Open Sans" w:hAnsi="Open Sans" w:cs="Open Sans" w:eastAsia="Open Sans"/>
-          <w:color w:val="000000"/>
-          <w:sz w:val="24"/>
-          <w:szCs w:val="24"/>
-        </w:rPr>
-        <w:t xml:space="preserve">Protection des données personnelles des utilisateurs.
+          <w:numId w:val="9"/>
+        </w:numPr>
+        <w:spacing w:after="0" w:before="0" w:line="336" w:lineRule="auto"/>
+        <w:jc w:val="start"/>
+      </w:pPr>
+      <w:r>
+        <w:rPr>
+          <w:rFonts w:ascii="Open Sans" w:hAnsi="Open Sans" w:cs="Open Sans" w:eastAsia="Open Sans"/>
+          <w:color w:val="000000"/>
+          <w:sz w:val="24"/>
+          <w:szCs w:val="24"/>
+        </w:rPr>
+        <w:t xml:space="preserve">Authentification sécurisée avec tokens.
+</w:t>
+      </w:r>
+    </w:p>
+    <w:p>
+      <w:pPr>
+        <w:numPr>
+          <w:ilvl w:val="0"/>
+          <w:numId w:val="9"/>
+        </w:numPr>
+        <w:spacing w:after="0" w:before="0" w:line="336" w:lineRule="auto"/>
+        <w:jc w:val="start"/>
+      </w:pPr>
+      <w:r>
+        <w:rPr>
+          <w:rFonts w:ascii="Open Sans" w:hAnsi="Open Sans" w:cs="Open Sans" w:eastAsia="Open Sans"/>
+          <w:color w:val="000000"/>
+          <w:sz w:val="24"/>
+          <w:szCs w:val="24"/>
+        </w:rPr>
+        <w:t xml:space="preserve">Validation des données entrantes.
+</w:t>
+      </w:r>
+    </w:p>
+    <w:p>
+      <w:pPr>
+        <w:numPr>
+          <w:ilvl w:val="0"/>
+          <w:numId w:val="9"/>
+        </w:numPr>
+        <w:spacing w:after="0" w:before="0" w:line="336" w:lineRule="auto"/>
+        <w:jc w:val="start"/>
+      </w:pPr>
+      <w:r>
+        <w:rPr>
+          <w:rFonts w:ascii="Open Sans" w:hAnsi="Open Sans" w:cs="Open Sans" w:eastAsia="Open Sans"/>
+          <w:color w:val="000000"/>
+          <w:sz w:val="24"/>
+          <w:szCs w:val="24"/>
+        </w:rPr>
+        <w:t xml:space="preserve">Protection contre les injections SQL et XSS.
+</w:t>
+      </w:r>
+    </w:p>
+    <w:p>
+      <w:pPr>
+        <w:numPr>
+          <w:ilvl w:val="0"/>
+          <w:numId w:val="9"/>
+        </w:numPr>
+        <w:spacing w:after="0" w:before="0" w:line="336" w:lineRule="auto"/>
+        <w:jc w:val="start"/>
+      </w:pPr>
+      <w:r>
+        <w:rPr>
+          <w:rFonts w:ascii="Open Sans" w:hAnsi="Open Sans" w:cs="Open Sans" w:eastAsia="Open Sans"/>
+          <w:color w:val="000000"/>
+          <w:sz w:val="24"/>
+          <w:szCs w:val="24"/>
+        </w:rPr>
+        <w:t xml:space="preserve">Gestion des autorisations selon le rôle utilisateur
 </w:t>
       </w:r>
     </w:p>
@@ -1293,61 +1752,123 @@
       <w:pPr>
         <w:numPr>
           <w:ilvl w:val="0"/>
-          <w:numId w:val="9"/>
-        </w:numPr>
-        <w:spacing w:after="0" w:before="0" w:line="336" w:lineRule="auto"/>
-        <w:jc w:val="start"/>
-      </w:pPr>
-      <w:r>
-        <w:rPr>
-          <w:rFonts w:ascii="Open Sans Bold" w:hAnsi="Open Sans Bold" w:cs="Open Sans Bold" w:eastAsia="Open Sans Bold"/>
-          <w:b/>
-          <w:bCs/>
-          <w:color w:val="000000"/>
-          <w:sz w:val="24"/>
-          <w:szCs w:val="24"/>
-        </w:rPr>
-        <w:t>Accessibilité</w:t>
-      </w:r>
-      <w:r>
-        <w:rPr>
-          <w:rFonts w:ascii="Open Sans" w:hAnsi="Open Sans" w:cs="Open Sans" w:eastAsia="Open Sans"/>
-          <w:color w:val="000000"/>
-          <w:sz w:val="24"/>
-          <w:szCs w:val="24"/>
-        </w:rPr>
-        <w:t xml:space="preserve"> : La plateforme doit être responsive et fonctionner sur différents appareils (ordinateurs, tablettes, smartphones).
-</w:t>
-      </w:r>
-    </w:p>
-    <w:p>
-      <w:pPr>
-        <w:numPr>
-          <w:ilvl w:val="0"/>
-          <w:numId w:val="9"/>
-        </w:numPr>
-        <w:spacing w:after="0" w:before="0" w:line="336" w:lineRule="auto"/>
-        <w:jc w:val="start"/>
-      </w:pPr>
-      <w:r>
-        <w:rPr>
-          <w:rFonts w:ascii="Open Sans Bold" w:hAnsi="Open Sans Bold" w:cs="Open Sans Bold" w:eastAsia="Open Sans Bold"/>
-          <w:b/>
-          <w:bCs/>
-          <w:color w:val="000000"/>
-          <w:sz w:val="24"/>
-          <w:szCs w:val="24"/>
-        </w:rPr>
-        <w:t>Performance</w:t>
-      </w:r>
-      <w:r>
-        <w:rPr>
-          <w:rFonts w:ascii="Open Sans" w:hAnsi="Open Sans" w:cs="Open Sans" w:eastAsia="Open Sans"/>
-          <w:color w:val="000000"/>
-          <w:sz w:val="24"/>
-          <w:szCs w:val="24"/>
-        </w:rPr>
-        <w:t xml:space="preserve"> : La plateforme doit pouvoir supporter un grand nombre d’utilisateurs et d’articles.
+          <w:numId w:val="10"/>
+        </w:numPr>
+        <w:spacing w:after="0" w:before="0" w:line="336" w:lineRule="auto"/>
+        <w:jc w:val="start"/>
+      </w:pPr>
+      <w:r>
+        <w:rPr>
+          <w:rFonts w:ascii="Open Sans Bold" w:hAnsi="Open Sans Bold" w:cs="Open Sans Bold" w:eastAsia="Open Sans Bold"/>
+          <w:b/>
+          <w:bCs/>
+          <w:color w:val="000000"/>
+          <w:sz w:val="24"/>
+          <w:szCs w:val="24"/>
+        </w:rPr>
+        <w:t xml:space="preserve">Performance: </w:t>
+      </w:r>
+      <w:r>
+        <w:rPr>
+          <w:rFonts w:ascii="Open Sans" w:hAnsi="Open Sans" w:cs="Open Sans" w:eastAsia="Open Sans"/>
+          <w:color w:val="000000"/>
+          <w:sz w:val="24"/>
+          <w:szCs w:val="24"/>
+        </w:rPr>
+        <w:t xml:space="preserve">La plateforme doit pouvoir gérer un grand nombre d'utilisateurs et d'articles simultanément.
+</w:t>
+      </w:r>
+    </w:p>
+    <w:p>
+      <w:pPr>
+        <w:numPr>
+          <w:ilvl w:val="0"/>
+          <w:numId w:val="10"/>
+        </w:numPr>
+        <w:spacing w:after="0" w:before="0" w:line="336" w:lineRule="auto"/>
+        <w:jc w:val="start"/>
+      </w:pPr>
+      <w:r>
+        <w:rPr>
+          <w:rFonts w:ascii="Open Sans Bold" w:hAnsi="Open Sans Bold" w:cs="Open Sans Bold" w:eastAsia="Open Sans Bold"/>
+          <w:b/>
+          <w:bCs/>
+          <w:color w:val="000000"/>
+          <w:sz w:val="24"/>
+          <w:szCs w:val="24"/>
+        </w:rPr>
+        <w:t xml:space="preserve">Accessibilité: </w:t>
+      </w:r>
+      <w:r>
+        <w:rPr>
+          <w:rFonts w:ascii="Open Sans" w:hAnsi="Open Sans" w:cs="Open Sans" w:eastAsia="Open Sans"/>
+          <w:color w:val="000000"/>
+          <w:sz w:val="24"/>
+          <w:szCs w:val="24"/>
+        </w:rPr>
+        <w:t xml:space="preserve">Interface responsive fonctionnant sur tous les appareils.
+</w:t>
+      </w:r>
+    </w:p>
+    <w:p>
+      <w:pPr>
+        <w:numPr>
+          <w:ilvl w:val="0"/>
+          <w:numId w:val="10"/>
+        </w:numPr>
+        <w:spacing w:after="0" w:before="0" w:line="336" w:lineRule="auto"/>
+        <w:jc w:val="start"/>
+      </w:pPr>
+      <w:r>
+        <w:rPr>
+          <w:rFonts w:ascii="Open Sans Bold" w:hAnsi="Open Sans Bold" w:cs="Open Sans Bold" w:eastAsia="Open Sans Bold"/>
+          <w:b/>
+          <w:bCs/>
+          <w:color w:val="000000"/>
+          <w:sz w:val="24"/>
+          <w:szCs w:val="24"/>
+        </w:rPr>
+        <w:t xml:space="preserve">Sécurité: </w:t>
+      </w:r>
+      <w:r>
+        <w:rPr>
+          <w:rFonts w:ascii="Open Sans" w:hAnsi="Open Sans" w:cs="Open Sans" w:eastAsia="Open Sans"/>
+          <w:color w:val="000000"/>
+          <w:sz w:val="24"/>
+          <w:szCs w:val="24"/>
+        </w:rPr>
+        <w:t xml:space="preserve">Protection des données personnelles et des transactions.
+</w:t>
+      </w:r>
+    </w:p>
+    <w:p>
+      <w:pPr>
+        <w:numPr>
+          <w:ilvl w:val="0"/>
+          <w:numId w:val="10"/>
+        </w:numPr>
+        <w:spacing w:after="0" w:before="0" w:line="336" w:lineRule="auto"/>
+        <w:jc w:val="start"/>
+      </w:pPr>
+      <w:r>
+        <w:rPr>
+          <w:rFonts w:ascii="Open Sans Bold" w:hAnsi="Open Sans Bold" w:cs="Open Sans Bold" w:eastAsia="Open Sans Bold"/>
+          <w:b/>
+          <w:bCs/>
+          <w:color w:val="000000"/>
+          <w:sz w:val="24"/>
+          <w:szCs w:val="24"/>
+        </w:rPr>
+        <w:t>Évolutivité:</w:t>
+      </w:r>
+      <w:r>
+        <w:rPr>
+          <w:rFonts w:ascii="Open Sans" w:hAnsi="Open Sans" w:cs="Open Sans" w:eastAsia="Open Sans"/>
+          <w:color w:val="000000"/>
+          <w:sz w:val="24"/>
+          <w:szCs w:val="24"/>
+        </w:rPr>
+        <w:t xml:space="preserve"> Architecture permettant l'ajout de fonctionnalités futures
 </w:t>
       </w:r>
     </w:p>
@@ -1431,59 +1952,79 @@
       <w:pPr>
         <w:numPr>
           <w:ilvl w:val="0"/>
-          <w:numId w:val="10"/>
-        </w:numPr>
-        <w:spacing w:after="0" w:before="0" w:line="336" w:lineRule="auto"/>
-        <w:jc w:val="start"/>
-      </w:pPr>
-      <w:r>
-        <w:rPr>
-          <w:rFonts w:ascii="Open Sans" w:hAnsi="Open Sans" w:cs="Open Sans" w:eastAsia="Open Sans"/>
-          <w:color w:val="000000"/>
-          <w:sz w:val="24"/>
-          <w:szCs w:val="24"/>
-        </w:rPr>
-        <w:t xml:space="preserve">Code source complet avec documentation technique.
-</w:t>
-      </w:r>
-    </w:p>
-    <w:p>
-      <w:pPr>
-        <w:numPr>
-          <w:ilvl w:val="0"/>
-          <w:numId w:val="10"/>
-        </w:numPr>
-        <w:spacing w:after="0" w:before="0" w:line="336" w:lineRule="auto"/>
-        <w:jc w:val="start"/>
-      </w:pPr>
-      <w:r>
-        <w:rPr>
-          <w:rFonts w:ascii="Open Sans" w:hAnsi="Open Sans" w:cs="Open Sans" w:eastAsia="Open Sans"/>
-          <w:color w:val="000000"/>
-          <w:sz w:val="24"/>
-          <w:szCs w:val="24"/>
-        </w:rPr>
-        <w:t xml:space="preserve">Interface utilisateur fonctionnelle avec des interactions intuitives.
-</w:t>
-      </w:r>
-    </w:p>
-    <w:p>
-      <w:pPr>
-        <w:numPr>
-          <w:ilvl w:val="0"/>
-          <w:numId w:val="10"/>
-        </w:numPr>
-        <w:spacing w:after="0" w:before="0" w:line="336" w:lineRule="auto"/>
-        <w:jc w:val="start"/>
-      </w:pPr>
-      <w:r>
-        <w:rPr>
-          <w:rFonts w:ascii="Open Sans" w:hAnsi="Open Sans" w:cs="Open Sans" w:eastAsia="Open Sans"/>
-          <w:color w:val="000000"/>
-          <w:sz w:val="24"/>
-          <w:szCs w:val="24"/>
-        </w:rPr>
-        <w:t xml:space="preserve">Documentation détaillée du fonctionnement de la plateforme.
+          <w:numId w:val="11"/>
+        </w:numPr>
+        <w:spacing w:after="0" w:before="0" w:line="336" w:lineRule="auto"/>
+        <w:jc w:val="start"/>
+      </w:pPr>
+      <w:r>
+        <w:rPr>
+          <w:rFonts w:ascii="Open Sans" w:hAnsi="Open Sans" w:cs="Open Sans" w:eastAsia="Open Sans"/>
+          <w:color w:val="000000"/>
+          <w:sz w:val="24"/>
+          <w:szCs w:val="24"/>
+        </w:rPr>
+        <w:t xml:space="preserve">Code source complet (Frontend React et Backend Laravel).
+</w:t>
+      </w:r>
+    </w:p>
+    <w:p>
+      <w:pPr>
+        <w:numPr>
+          <w:ilvl w:val="0"/>
+          <w:numId w:val="11"/>
+        </w:numPr>
+        <w:spacing w:after="0" w:before="0" w:line="336" w:lineRule="auto"/>
+        <w:jc w:val="start"/>
+      </w:pPr>
+      <w:r>
+        <w:rPr>
+          <w:rFonts w:ascii="Open Sans" w:hAnsi="Open Sans" w:cs="Open Sans" w:eastAsia="Open Sans"/>
+          <w:color w:val="000000"/>
+          <w:sz w:val="24"/>
+          <w:szCs w:val="24"/>
+        </w:rPr>
+        <w:t xml:space="preserve">Documentation technique et manuel d'utilisation.
+</w:t>
+      </w:r>
+    </w:p>
+    <w:p>
+      <w:pPr>
+        <w:numPr>
+          <w:ilvl w:val="0"/>
+          <w:numId w:val="11"/>
+        </w:numPr>
+        <w:spacing w:after="0" w:before="0" w:line="336" w:lineRule="auto"/>
+        <w:jc w:val="start"/>
+      </w:pPr>
+      <w:r>
+        <w:rPr>
+          <w:rFonts w:ascii="Open Sans" w:hAnsi="Open Sans" w:cs="Open Sans" w:eastAsia="Open Sans"/>
+          <w:color w:val="000000"/>
+          <w:sz w:val="24"/>
+          <w:szCs w:val="24"/>
+        </w:rPr>
+        <w:t xml:space="preserve">Interface utilisateur fonctionnelle et intuitive.
+</w:t>
+      </w:r>
+    </w:p>
+    <w:p>
+      <w:pPr>
+        <w:numPr>
+          <w:ilvl w:val="0"/>
+          <w:numId w:val="11"/>
+        </w:numPr>
+        <w:spacing w:after="0" w:before="0" w:line="336" w:lineRule="auto"/>
+        <w:jc w:val="start"/>
+      </w:pPr>
+      <w:r>
+        <w:rPr>
+          <w:rFonts w:ascii="Open Sans" w:hAnsi="Open Sans" w:cs="Open Sans" w:eastAsia="Open Sans"/>
+          <w:color w:val="000000"/>
+          <w:sz w:val="24"/>
+          <w:szCs w:val="24"/>
+        </w:rPr>
+        <w:t xml:space="preserve">Système de paiement sécurisé intégré;
 </w:t>
       </w:r>
     </w:p>
@@ -2479,6 +3020,105 @@
     </w:lvl>
   </w:abstractNum>
   <w:abstractNum w:abstractNumId="10">
+    <w:multiLevelType w:val="hybridMultilevel"/>
+    <w:lvl w:ilvl="0">
+      <w:start w:val="1"/>
+      <w:numFmt w:val="bullet"/>
+      <w:lvlText w:val=""/>
+      <w:lvlJc w:val="left"/>
+      <w:pPr>
+        <w:ind w:left="400" w:hanging="360"/>
+      </w:pPr>
+      <w:rPr>
+        <w:rFonts w:ascii="Symbol" w:hAnsi="Symbol"/>
+      </w:rPr>
+    </w:lvl>
+    <w:lvl w:ilvl="1">
+      <w:start w:val="1"/>
+      <w:numFmt w:val="bullet"/>
+      <w:lvlText w:val="o"/>
+      <w:lvlJc w:val="left"/>
+      <w:pPr>
+        <w:ind w:left="800" w:hanging="360"/>
+      </w:pPr>
+      <w:rPr>
+        <w:rFonts w:ascii="Courier New" w:hAnsi="Courier New"/>
+      </w:rPr>
+    </w:lvl>
+    <w:lvl w:ilvl="2">
+      <w:start w:val="1"/>
+      <w:numFmt w:val="bullet"/>
+      <w:lvlText w:val=""/>
+      <w:lvlJc w:val="left"/>
+      <w:pPr>
+        <w:ind w:left="1200" w:hanging="360"/>
+      </w:pPr>
+      <w:rPr>
+        <w:rFonts w:ascii="Wingdings" w:hAnsi="Wingdings"/>
+      </w:rPr>
+    </w:lvl>
+    <w:lvl w:ilvl="3">
+      <w:start w:val="1"/>
+      <w:numFmt w:val="bullet"/>
+      <w:lvlText w:val=""/>
+      <w:lvlJc w:val="left"/>
+      <w:pPr>
+        <w:ind w:left="1600" w:hanging="360"/>
+      </w:pPr>
+      <w:rPr>
+        <w:rFonts w:ascii="Symbol" w:hAnsi="Symbol"/>
+      </w:rPr>
+    </w:lvl>
+    <w:lvl w:ilvl="4">
+      <w:start w:val="1"/>
+      <w:numFmt w:val="bullet"/>
+      <w:lvlText w:val="o"/>
+      <w:lvlJc w:val="left"/>
+      <w:pPr>
+        <w:ind w:left="2000" w:hanging="360"/>
+      </w:pPr>
+      <w:rPr>
+        <w:rFonts w:ascii="Courier New" w:hAnsi="Courier New"/>
+      </w:rPr>
+    </w:lvl>
+    <w:lvl w:ilvl="5">
+      <w:start w:val="1"/>
+      <w:numFmt w:val="bullet"/>
+      <w:lvlText w:val=""/>
+      <w:lvlJc w:val="left"/>
+      <w:pPr>
+        <w:ind w:left="2400" w:hanging="360"/>
+      </w:pPr>
+      <w:rPr>
+        <w:rFonts w:ascii="Wingdings" w:hAnsi="Wingdings"/>
+      </w:rPr>
+    </w:lvl>
+    <w:lvl w:ilvl="6">
+      <w:start w:val="1"/>
+      <w:numFmt w:val="bullet"/>
+      <w:lvlText w:val=""/>
+      <w:lvlJc w:val="left"/>
+      <w:pPr>
+        <w:ind w:left="2800" w:hanging="360"/>
+      </w:pPr>
+      <w:rPr>
+        <w:rFonts w:ascii="Symbol" w:hAnsi="Symbol"/>
+      </w:rPr>
+    </w:lvl>
+    <w:lvl w:ilvl="7">
+      <w:start w:val="1"/>
+      <w:numFmt w:val="bullet"/>
+      <w:lvlText w:val="o"/>
+      <w:lvlJc w:val="left"/>
+      <w:pPr>
+        <w:ind w:left="3200" w:hanging="360"/>
+      </w:pPr>
+      <w:rPr>
+        <w:rFonts w:ascii="Courier New" w:hAnsi="Courier New"/>
+      </w:rPr>
+    </w:lvl>
+  </w:abstractNum>
+  <w:abstractNum w:abstractNumId="11">
     <w:multiLevelType w:val="hybridMultilevel"/>
     <w:lvl w:ilvl="0">
       <w:start w:val="1"/>
@@ -2607,5 +3247,8 @@
   <w:num w:numId="10">
     <w:abstractNumId w:val="10"/>
   </w:num>
+  <w:num w:numId="11">
+    <w:abstractNumId w:val="11"/>
+  </w:num>
 </w:numbering>
 </file>
</xml_diff>

<commit_message>
Le cahier des charges
</commit_message>
<xml_diff>
--- a/Cahier des Charges/Cahier des Charges.docx
+++ b/Cahier des Charges/Cahier des Charges.docx
@@ -11,7 +11,7 @@
         <w:drawing>
           <wp:inline>
             <wp:extent cx="5734050" cy="1720215"/>
-            <wp:docPr id="0" name="Drawing 0" descr="bfe07aa2d8fdfff70e2ecd8aa64a82da.png"/>
+            <wp:docPr id="0" name="Drawing 0" descr="16cf5cc1b-db29-4302-beea-51c1bd516996.png"/>
             <wp:cNvGraphicFramePr>
               <a:graphicFrameLocks noChangeAspect="true"/>
             </wp:cNvGraphicFramePr>
@@ -19,7 +19,7 @@
               <a:graphicData uri="http://schemas.openxmlformats.org/drawingml/2006/picture">
                 <pic:pic xmlns:pic="http://schemas.openxmlformats.org/drawingml/2006/picture">
                   <pic:nvPicPr>
-                    <pic:cNvPr id="0" name="Picture 0" descr="bfe07aa2d8fdfff70e2ecd8aa64a82da.png"/>
+                    <pic:cNvPr id="0" name="Picture 0" descr="16cf5cc1b-db29-4302-beea-51c1bd516996.png"/>
                     <pic:cNvPicPr>
                       <a:picLocks noChangeAspect="true"/>
                     </pic:cNvPicPr>
@@ -348,7 +348,7 @@
           <w:sz w:val="24"/>
           <w:szCs w:val="24"/>
         </w:rPr>
-        <w:t xml:space="preserve">Ajouter des articles au panier, effectuer des achats .
+        <w:t xml:space="preserve">Ajouter des articles au favoris, effectuer des achats .
 </w:t>
       </w:r>
     </w:p>
@@ -592,7 +592,7 @@
           <w:sz w:val="24"/>
           <w:szCs w:val="24"/>
         </w:rPr>
-        <w:t xml:space="preserve">Gérer les utilisateurs (suppression, changement de rôle).
+        <w:t xml:space="preserve">Gérer les utilisateurs (suppression,suspension,activation).
 </w:t>
       </w:r>
     </w:p>
@@ -638,26 +638,6 @@
     </w:p>
     <w:p>
       <w:pPr>
-        <w:numPr>
-          <w:ilvl w:val="1"/>
-          <w:numId w:val="2"/>
-        </w:numPr>
-        <w:spacing w:after="0" w:before="0" w:line="336" w:lineRule="auto"/>
-        <w:jc w:val="start"/>
-      </w:pPr>
-      <w:r>
-        <w:rPr>
-          <w:rFonts w:ascii="Open Sans" w:hAnsi="Open Sans" w:cs="Open Sans" w:eastAsia="Open Sans"/>
-          <w:color w:val="000000"/>
-          <w:sz w:val="24"/>
-          <w:szCs w:val="24"/>
-        </w:rPr>
-        <w:t xml:space="preserve">Gérer les articles publiés par les utilisateurs.
-</w:t>
-      </w:r>
-    </w:p>
-    <w:p>
-      <w:pPr>
         <w:spacing w:after="120" w:before="120" w:line="336" w:lineRule="auto"/>
         <w:ind w:firstLine="0" w:start="0"/>
         <w:jc w:val="start"/>
@@ -826,7 +806,7 @@
           <w:sz w:val="24"/>
           <w:szCs w:val="24"/>
         </w:rPr>
-        <w:t xml:space="preserve">Gestion du panier et suivi des achats.
+        <w:t xml:space="preserve">Gestion de favoris et suivi des achats.
 </w:t>
       </w:r>
     </w:p>
@@ -1099,7 +1079,7 @@
           <w:sz w:val="24"/>
           <w:szCs w:val="24"/>
         </w:rPr>
-        <w:t xml:space="preserve"> : React Js.
+        <w:t xml:space="preserve"> : React.js
 </w:t>
       </w:r>
     </w:p>
@@ -1130,7 +1110,7 @@
           <w:sz w:val="24"/>
           <w:szCs w:val="24"/>
         </w:rPr>
-        <w:t xml:space="preserve"> : Laravel, avec une gestion de base de données MySQL.
+        <w:t xml:space="preserve"> : Laravel, avec gestion de la base de données MySQL
 </w:t>
       </w:r>
     </w:p>
@@ -1161,7 +1141,7 @@
           <w:sz w:val="24"/>
           <w:szCs w:val="24"/>
         </w:rPr>
-        <w:t xml:space="preserve"> : Schéma avec des tables pour utilisateurs, articles, commentaires, likes, abonnements, etc.
+        <w:t xml:space="preserve"> : Schéma comportant des tables pour les utilisateurs, les articles, les commentaires, les likes, les abonnements, etc.
 </w:t>
       </w:r>
     </w:p>

</xml_diff>